<commit_message>
agregamos hh a gato en master
</commit_message>
<xml_diff>
--- a/gato.docx
+++ b/gato.docx
@@ -25,24 +25,34 @@
     <w:p>
       <w:proofErr w:type="spellStart"/>
       <w:r>
-        <w:t>Int</w:t>
+        <w:t>String</w:t>
       </w:r>
       <w:proofErr w:type="spellEnd"/>
       <w:r>
-        <w:t xml:space="preserve"> edad;</w:t>
-      </w:r>
+        <w:t xml:space="preserve"> hh;</w:t>
+      </w:r>
+      <w:bookmarkStart w:id="0" w:name="_GoBack"/>
+      <w:bookmarkEnd w:id="0"/>
     </w:p>
     <w:p>
       <w:proofErr w:type="spellStart"/>
       <w:r>
+        <w:t>Int</w:t>
+      </w:r>
+      <w:proofErr w:type="spellEnd"/>
+      <w:r>
+        <w:t xml:space="preserve"> edad;</w:t>
+      </w:r>
+    </w:p>
+    <w:p>
+      <w:proofErr w:type="spellStart"/>
+      <w:r>
         <w:t>String</w:t>
       </w:r>
       <w:proofErr w:type="spellEnd"/>
       <w:r>
         <w:t xml:space="preserve"> color;</w:t>
       </w:r>
-      <w:bookmarkStart w:id="0" w:name="_GoBack"/>
-      <w:bookmarkEnd w:id="0"/>
     </w:p>
     <w:sectPr>
       <w:pgSz w:w="12240" w:h="15840"/>

</xml_diff>